<commit_message>
Tools used in .Net stack
</commit_message>
<xml_diff>
--- a/Basics/Web application parts and services.docx
+++ b/Basics/Web application parts and services.docx
@@ -231,8 +231,8 @@
         </w:rPr>
       </w:pPr>
       <w:r>
-        <w:object w:dxaOrig="9070" w:dyaOrig="3705">
-          <v:rect xmlns:o="urn:schemas-microsoft-com:office:office" xmlns:v="urn:schemas-microsoft-com:vml" id="rectole0000000000" style="width:453.500000pt;height:185.250000pt" o:preferrelative="t" o:ole="">
+        <w:object w:dxaOrig="9435" w:dyaOrig="3826">
+          <v:rect xmlns:o="urn:schemas-microsoft-com:office:office" xmlns:v="urn:schemas-microsoft-com:vml" id="rectole0000000000" style="width:471.750000pt;height:191.300000pt" o:preferrelative="t" o:ole="">
             <o:lock v:ext="edit"/>
             <v:imagedata xmlns:r="http://schemas.openxmlformats.org/officeDocument/2006/relationships" r:id="docRId1" o:title=""/>
           </v:rect>
@@ -1260,6 +1260,589 @@
         </w:rPr>
         <w:t xml:space="preserve">Moderate scalability, Easy to moderate.</w:t>
       </w:r>
+    </w:p>
+    <w:p>
+      <w:pPr>
+        <w:spacing w:before="0" w:after="200" w:line="240"/>
+        <w:ind w:right="0" w:left="0" w:firstLine="0"/>
+        <w:jc w:val="left"/>
+        <w:rPr>
+          <w:rFonts w:ascii="Times New Roman" w:hAnsi="Times New Roman" w:cs="Times New Roman" w:eastAsia="Times New Roman"/>
+          <w:color w:val="auto"/>
+          <w:spacing w:val="0"/>
+          <w:position w:val="0"/>
+          <w:sz w:val="24"/>
+          <w:shd w:fill="auto" w:val="clear"/>
+        </w:rPr>
+      </w:pPr>
+    </w:p>
+    <w:p>
+      <w:pPr>
+        <w:spacing w:before="0" w:after="200" w:line="240"/>
+        <w:ind w:right="0" w:left="0" w:firstLine="0"/>
+        <w:jc w:val="left"/>
+        <w:rPr>
+          <w:rFonts w:ascii="Times New Roman" w:hAnsi="Times New Roman" w:cs="Times New Roman" w:eastAsia="Times New Roman"/>
+          <w:color w:val="auto"/>
+          <w:spacing w:val="0"/>
+          <w:position w:val="0"/>
+          <w:sz w:val="24"/>
+          <w:shd w:fill="auto" w:val="clear"/>
+        </w:rPr>
+      </w:pPr>
+    </w:p>
+    <w:p>
+      <w:pPr>
+        <w:spacing w:before="0" w:after="200" w:line="240"/>
+        <w:ind w:right="0" w:left="0" w:firstLine="0"/>
+        <w:jc w:val="left"/>
+        <w:rPr>
+          <w:rFonts w:ascii="Times New Roman" w:hAnsi="Times New Roman" w:cs="Times New Roman" w:eastAsia="Times New Roman"/>
+          <w:b/>
+          <w:color w:val="auto"/>
+          <w:spacing w:val="0"/>
+          <w:position w:val="0"/>
+          <w:sz w:val="28"/>
+          <w:shd w:fill="auto" w:val="clear"/>
+        </w:rPr>
+      </w:pPr>
+      <w:r>
+        <w:rPr>
+          <w:rFonts w:ascii="Times New Roman" w:hAnsi="Times New Roman" w:cs="Times New Roman" w:eastAsia="Times New Roman"/>
+          <w:b/>
+          <w:color w:val="auto"/>
+          <w:spacing w:val="0"/>
+          <w:position w:val="0"/>
+          <w:sz w:val="28"/>
+          <w:shd w:fill="auto" w:val="clear"/>
+        </w:rPr>
+        <w:t xml:space="preserve">Tools of development that are used in .Net stack</w:t>
+      </w:r>
+    </w:p>
+    <w:p>
+      <w:pPr>
+        <w:spacing w:before="0" w:after="200" w:line="240"/>
+        <w:ind w:right="0" w:left="0" w:firstLine="0"/>
+        <w:jc w:val="left"/>
+        <w:rPr>
+          <w:rFonts w:ascii="Times New Roman" w:hAnsi="Times New Roman" w:cs="Times New Roman" w:eastAsia="Times New Roman"/>
+          <w:color w:val="auto"/>
+          <w:spacing w:val="0"/>
+          <w:position w:val="0"/>
+          <w:sz w:val="24"/>
+          <w:shd w:fill="auto" w:val="clear"/>
+        </w:rPr>
+      </w:pPr>
+      <w:r>
+        <w:rPr>
+          <w:rFonts w:ascii="Times New Roman" w:hAnsi="Times New Roman" w:cs="Times New Roman" w:eastAsia="Times New Roman"/>
+          <w:b/>
+          <w:color w:val="auto"/>
+          <w:spacing w:val="0"/>
+          <w:position w:val="0"/>
+          <w:sz w:val="24"/>
+          <w:shd w:fill="auto" w:val="clear"/>
+        </w:rPr>
+        <w:t xml:space="preserve">Client side rendering -&gt; </w:t>
+      </w:r>
+      <w:r>
+        <w:rPr>
+          <w:rFonts w:ascii="Times New Roman" w:hAnsi="Times New Roman" w:cs="Times New Roman" w:eastAsia="Times New Roman"/>
+          <w:color w:val="auto"/>
+          <w:spacing w:val="0"/>
+          <w:position w:val="0"/>
+          <w:sz w:val="24"/>
+          <w:shd w:fill="auto" w:val="clear"/>
+        </w:rPr>
+        <w:t xml:space="preserve">Blazor , Angular , Nextjs , HTML and CSS.</w:t>
+      </w:r>
+    </w:p>
+    <w:p>
+      <w:pPr>
+        <w:spacing w:before="0" w:after="200" w:line="240"/>
+        <w:ind w:right="0" w:left="0" w:firstLine="0"/>
+        <w:jc w:val="left"/>
+        <w:rPr>
+          <w:rFonts w:ascii="Times New Roman" w:hAnsi="Times New Roman" w:cs="Times New Roman" w:eastAsia="Times New Roman"/>
+          <w:b/>
+          <w:color w:val="auto"/>
+          <w:spacing w:val="0"/>
+          <w:position w:val="0"/>
+          <w:sz w:val="24"/>
+          <w:shd w:fill="auto" w:val="clear"/>
+        </w:rPr>
+      </w:pPr>
+      <w:r>
+        <w:rPr>
+          <w:rFonts w:ascii="Times New Roman" w:hAnsi="Times New Roman" w:cs="Times New Roman" w:eastAsia="Times New Roman"/>
+          <w:b/>
+          <w:color w:val="auto"/>
+          <w:spacing w:val="0"/>
+          <w:position w:val="0"/>
+          <w:sz w:val="24"/>
+          <w:shd w:fill="auto" w:val="clear"/>
+        </w:rPr>
+        <w:t xml:space="preserve">Server side rendering -&gt; </w:t>
+      </w:r>
+      <w:r>
+        <w:rPr>
+          <w:rFonts w:ascii="Times New Roman" w:hAnsi="Times New Roman" w:cs="Times New Roman" w:eastAsia="Times New Roman"/>
+          <w:color w:val="auto"/>
+          <w:spacing w:val="0"/>
+          <w:position w:val="0"/>
+          <w:sz w:val="24"/>
+          <w:shd w:fill="auto" w:val="clear"/>
+        </w:rPr>
+        <w:t xml:space="preserve">MVC , Blazor, HTML and CSS</w:t>
+      </w:r>
+      <w:r>
+        <w:rPr>
+          <w:rFonts w:ascii="Times New Roman" w:hAnsi="Times New Roman" w:cs="Times New Roman" w:eastAsia="Times New Roman"/>
+          <w:b/>
+          <w:color w:val="auto"/>
+          <w:spacing w:val="0"/>
+          <w:position w:val="0"/>
+          <w:sz w:val="24"/>
+          <w:shd w:fill="auto" w:val="clear"/>
+        </w:rPr>
+        <w:t xml:space="preserve">.</w:t>
+      </w:r>
+    </w:p>
+    <w:p>
+      <w:pPr>
+        <w:spacing w:before="0" w:after="200" w:line="240"/>
+        <w:ind w:right="0" w:left="0" w:firstLine="0"/>
+        <w:jc w:val="left"/>
+        <w:rPr>
+          <w:rFonts w:ascii="Times New Roman" w:hAnsi="Times New Roman" w:cs="Times New Roman" w:eastAsia="Times New Roman"/>
+          <w:color w:val="auto"/>
+          <w:spacing w:val="0"/>
+          <w:position w:val="0"/>
+          <w:sz w:val="24"/>
+          <w:shd w:fill="auto" w:val="clear"/>
+        </w:rPr>
+      </w:pPr>
+      <w:r>
+        <w:rPr>
+          <w:rFonts w:ascii="Times New Roman" w:hAnsi="Times New Roman" w:cs="Times New Roman" w:eastAsia="Times New Roman"/>
+          <w:b/>
+          <w:color w:val="auto"/>
+          <w:spacing w:val="0"/>
+          <w:position w:val="0"/>
+          <w:sz w:val="24"/>
+          <w:shd w:fill="auto" w:val="clear"/>
+        </w:rPr>
+        <w:t xml:space="preserve">FrontEnd -&gt; </w:t>
+      </w:r>
+      <w:r>
+        <w:rPr>
+          <w:rFonts w:ascii="Times New Roman" w:hAnsi="Times New Roman" w:cs="Times New Roman" w:eastAsia="Times New Roman"/>
+          <w:color w:val="auto"/>
+          <w:spacing w:val="0"/>
+          <w:position w:val="0"/>
+          <w:sz w:val="24"/>
+          <w:shd w:fill="auto" w:val="clear"/>
+        </w:rPr>
+        <w:t xml:space="preserve">VS Code.</w:t>
+      </w:r>
+    </w:p>
+    <w:p>
+      <w:pPr>
+        <w:spacing w:before="0" w:after="200" w:line="240"/>
+        <w:ind w:right="0" w:left="0" w:firstLine="0"/>
+        <w:jc w:val="left"/>
+        <w:rPr>
+          <w:rFonts w:ascii="Times New Roman" w:hAnsi="Times New Roman" w:cs="Times New Roman" w:eastAsia="Times New Roman"/>
+          <w:color w:val="auto"/>
+          <w:spacing w:val="0"/>
+          <w:position w:val="0"/>
+          <w:sz w:val="24"/>
+          <w:shd w:fill="auto" w:val="clear"/>
+        </w:rPr>
+      </w:pPr>
+      <w:r>
+        <w:rPr>
+          <w:rFonts w:ascii="Times New Roman" w:hAnsi="Times New Roman" w:cs="Times New Roman" w:eastAsia="Times New Roman"/>
+          <w:b/>
+          <w:color w:val="auto"/>
+          <w:spacing w:val="0"/>
+          <w:position w:val="0"/>
+          <w:sz w:val="24"/>
+          <w:shd w:fill="auto" w:val="clear"/>
+        </w:rPr>
+        <w:t xml:space="preserve">Programming Language -&gt; </w:t>
+      </w:r>
+      <w:r>
+        <w:rPr>
+          <w:rFonts w:ascii="Times New Roman" w:hAnsi="Times New Roman" w:cs="Times New Roman" w:eastAsia="Times New Roman"/>
+          <w:color w:val="auto"/>
+          <w:spacing w:val="0"/>
+          <w:position w:val="0"/>
+          <w:sz w:val="24"/>
+          <w:shd w:fill="auto" w:val="clear"/>
+        </w:rPr>
+        <w:t xml:space="preserve">C#.</w:t>
+      </w:r>
+    </w:p>
+    <w:p>
+      <w:pPr>
+        <w:spacing w:before="0" w:after="200" w:line="240"/>
+        <w:ind w:right="0" w:left="0" w:firstLine="0"/>
+        <w:jc w:val="left"/>
+        <w:rPr>
+          <w:rFonts w:ascii="Times New Roman" w:hAnsi="Times New Roman" w:cs="Times New Roman" w:eastAsia="Times New Roman"/>
+          <w:b/>
+          <w:color w:val="auto"/>
+          <w:spacing w:val="0"/>
+          <w:position w:val="0"/>
+          <w:sz w:val="24"/>
+          <w:shd w:fill="auto" w:val="clear"/>
+        </w:rPr>
+      </w:pPr>
+      <w:r>
+        <w:rPr>
+          <w:rFonts w:ascii="Times New Roman" w:hAnsi="Times New Roman" w:cs="Times New Roman" w:eastAsia="Times New Roman"/>
+          <w:b/>
+          <w:color w:val="auto"/>
+          <w:spacing w:val="0"/>
+          <w:position w:val="0"/>
+          <w:sz w:val="24"/>
+          <w:shd w:fill="auto" w:val="clear"/>
+        </w:rPr>
+        <w:t xml:space="preserve">Framework </w:t>
+      </w:r>
+      <w:r>
+        <w:rPr>
+          <w:rFonts w:ascii="Times New Roman" w:hAnsi="Times New Roman" w:cs="Times New Roman" w:eastAsia="Times New Roman"/>
+          <w:color w:val="auto"/>
+          <w:spacing w:val="0"/>
+          <w:position w:val="0"/>
+          <w:sz w:val="24"/>
+          <w:shd w:fill="auto" w:val="clear"/>
+        </w:rPr>
+        <w:t xml:space="preserve">-&gt; .Net /.NetCore.</w:t>
+      </w:r>
+    </w:p>
+    <w:p>
+      <w:pPr>
+        <w:spacing w:before="0" w:after="200" w:line="240"/>
+        <w:ind w:right="0" w:left="0" w:firstLine="0"/>
+        <w:jc w:val="left"/>
+        <w:rPr>
+          <w:rFonts w:ascii="Times New Roman" w:hAnsi="Times New Roman" w:cs="Times New Roman" w:eastAsia="Times New Roman"/>
+          <w:color w:val="auto"/>
+          <w:spacing w:val="0"/>
+          <w:position w:val="0"/>
+          <w:sz w:val="24"/>
+          <w:shd w:fill="auto" w:val="clear"/>
+        </w:rPr>
+      </w:pPr>
+      <w:r>
+        <w:rPr>
+          <w:rFonts w:ascii="Times New Roman" w:hAnsi="Times New Roman" w:cs="Times New Roman" w:eastAsia="Times New Roman"/>
+          <w:b/>
+          <w:color w:val="auto"/>
+          <w:spacing w:val="0"/>
+          <w:position w:val="0"/>
+          <w:sz w:val="24"/>
+          <w:shd w:fill="auto" w:val="clear"/>
+        </w:rPr>
+        <w:t xml:space="preserve">Database -&gt; </w:t>
+      </w:r>
+      <w:r>
+        <w:rPr>
+          <w:rFonts w:ascii="Times New Roman" w:hAnsi="Times New Roman" w:cs="Times New Roman" w:eastAsia="Times New Roman"/>
+          <w:color w:val="auto"/>
+          <w:spacing w:val="0"/>
+          <w:position w:val="0"/>
+          <w:sz w:val="24"/>
+          <w:shd w:fill="auto" w:val="clear"/>
+        </w:rPr>
+        <w:t xml:space="preserve">SQLserver.</w:t>
+      </w:r>
+    </w:p>
+    <w:p>
+      <w:pPr>
+        <w:spacing w:before="0" w:after="200" w:line="240"/>
+        <w:ind w:right="0" w:left="0" w:firstLine="0"/>
+        <w:jc w:val="left"/>
+        <w:rPr>
+          <w:rFonts w:ascii="Times New Roman" w:hAnsi="Times New Roman" w:cs="Times New Roman" w:eastAsia="Times New Roman"/>
+          <w:color w:val="auto"/>
+          <w:spacing w:val="0"/>
+          <w:position w:val="0"/>
+          <w:sz w:val="24"/>
+          <w:shd w:fill="auto" w:val="clear"/>
+        </w:rPr>
+      </w:pPr>
+      <w:r>
+        <w:rPr>
+          <w:rFonts w:ascii="Times New Roman" w:hAnsi="Times New Roman" w:cs="Times New Roman" w:eastAsia="Times New Roman"/>
+          <w:b/>
+          <w:color w:val="auto"/>
+          <w:spacing w:val="0"/>
+          <w:position w:val="0"/>
+          <w:sz w:val="24"/>
+          <w:shd w:fill="auto" w:val="clear"/>
+        </w:rPr>
+        <w:t xml:space="preserve">ORM -&gt; </w:t>
+      </w:r>
+      <w:r>
+        <w:rPr>
+          <w:rFonts w:ascii="Times New Roman" w:hAnsi="Times New Roman" w:cs="Times New Roman" w:eastAsia="Times New Roman"/>
+          <w:color w:val="auto"/>
+          <w:spacing w:val="0"/>
+          <w:position w:val="0"/>
+          <w:sz w:val="24"/>
+          <w:shd w:fill="auto" w:val="clear"/>
+        </w:rPr>
+        <w:t xml:space="preserve">Entity framework.</w:t>
+      </w:r>
+    </w:p>
+    <w:p>
+      <w:pPr>
+        <w:spacing w:before="0" w:after="200" w:line="240"/>
+        <w:ind w:right="0" w:left="0" w:firstLine="0"/>
+        <w:jc w:val="left"/>
+        <w:rPr>
+          <w:rFonts w:ascii="Times New Roman" w:hAnsi="Times New Roman" w:cs="Times New Roman" w:eastAsia="Times New Roman"/>
+          <w:color w:val="auto"/>
+          <w:spacing w:val="0"/>
+          <w:position w:val="0"/>
+          <w:sz w:val="24"/>
+          <w:shd w:fill="auto" w:val="clear"/>
+        </w:rPr>
+      </w:pPr>
+      <w:r>
+        <w:rPr>
+          <w:rFonts w:ascii="Times New Roman" w:hAnsi="Times New Roman" w:cs="Times New Roman" w:eastAsia="Times New Roman"/>
+          <w:b/>
+          <w:color w:val="auto"/>
+          <w:spacing w:val="0"/>
+          <w:position w:val="0"/>
+          <w:sz w:val="24"/>
+          <w:shd w:fill="auto" w:val="clear"/>
+        </w:rPr>
+        <w:t xml:space="preserve">API Testing -&gt; </w:t>
+      </w:r>
+      <w:r>
+        <w:rPr>
+          <w:rFonts w:ascii="Times New Roman" w:hAnsi="Times New Roman" w:cs="Times New Roman" w:eastAsia="Times New Roman"/>
+          <w:color w:val="auto"/>
+          <w:spacing w:val="0"/>
+          <w:position w:val="0"/>
+          <w:sz w:val="24"/>
+          <w:shd w:fill="auto" w:val="clear"/>
+        </w:rPr>
+        <w:t xml:space="preserve">PostMan.</w:t>
+      </w:r>
+    </w:p>
+    <w:p>
+      <w:pPr>
+        <w:spacing w:before="0" w:after="200" w:line="240"/>
+        <w:ind w:right="0" w:left="0" w:firstLine="0"/>
+        <w:jc w:val="left"/>
+        <w:rPr>
+          <w:rFonts w:ascii="Times New Roman" w:hAnsi="Times New Roman" w:cs="Times New Roman" w:eastAsia="Times New Roman"/>
+          <w:color w:val="auto"/>
+          <w:spacing w:val="0"/>
+          <w:position w:val="0"/>
+          <w:sz w:val="24"/>
+          <w:shd w:fill="auto" w:val="clear"/>
+        </w:rPr>
+      </w:pPr>
+      <w:r>
+        <w:rPr>
+          <w:rFonts w:ascii="Times New Roman" w:hAnsi="Times New Roman" w:cs="Times New Roman" w:eastAsia="Times New Roman"/>
+          <w:b/>
+          <w:color w:val="auto"/>
+          <w:spacing w:val="0"/>
+          <w:position w:val="0"/>
+          <w:sz w:val="24"/>
+          <w:shd w:fill="auto" w:val="clear"/>
+        </w:rPr>
+        <w:t xml:space="preserve">Unit Testing -&gt; </w:t>
+      </w:r>
+      <w:r>
+        <w:rPr>
+          <w:rFonts w:ascii="Times New Roman" w:hAnsi="Times New Roman" w:cs="Times New Roman" w:eastAsia="Times New Roman"/>
+          <w:color w:val="auto"/>
+          <w:spacing w:val="0"/>
+          <w:position w:val="0"/>
+          <w:sz w:val="24"/>
+          <w:shd w:fill="auto" w:val="clear"/>
+        </w:rPr>
+        <w:t xml:space="preserve">X Unit.</w:t>
+      </w:r>
+    </w:p>
+    <w:p>
+      <w:pPr>
+        <w:spacing w:before="0" w:after="200" w:line="240"/>
+        <w:ind w:right="0" w:left="0" w:firstLine="0"/>
+        <w:jc w:val="left"/>
+        <w:rPr>
+          <w:rFonts w:ascii="Times New Roman" w:hAnsi="Times New Roman" w:cs="Times New Roman" w:eastAsia="Times New Roman"/>
+          <w:color w:val="auto"/>
+          <w:spacing w:val="0"/>
+          <w:position w:val="0"/>
+          <w:sz w:val="24"/>
+          <w:shd w:fill="auto" w:val="clear"/>
+        </w:rPr>
+      </w:pPr>
+      <w:r>
+        <w:rPr>
+          <w:rFonts w:ascii="Times New Roman" w:hAnsi="Times New Roman" w:cs="Times New Roman" w:eastAsia="Times New Roman"/>
+          <w:b/>
+          <w:color w:val="auto"/>
+          <w:spacing w:val="0"/>
+          <w:position w:val="0"/>
+          <w:sz w:val="24"/>
+          <w:shd w:fill="auto" w:val="clear"/>
+        </w:rPr>
+        <w:t xml:space="preserve">Deployment -&gt; </w:t>
+      </w:r>
+      <w:r>
+        <w:rPr>
+          <w:rFonts w:ascii="Times New Roman" w:hAnsi="Times New Roman" w:cs="Times New Roman" w:eastAsia="Times New Roman"/>
+          <w:color w:val="auto"/>
+          <w:spacing w:val="0"/>
+          <w:position w:val="0"/>
+          <w:sz w:val="24"/>
+          <w:shd w:fill="auto" w:val="clear"/>
+        </w:rPr>
+        <w:t xml:space="preserve">Azure / Docker .</w:t>
+      </w:r>
+    </w:p>
+    <w:p>
+      <w:pPr>
+        <w:spacing w:before="0" w:after="200" w:line="240"/>
+        <w:ind w:right="0" w:left="0" w:firstLine="0"/>
+        <w:jc w:val="left"/>
+        <w:rPr>
+          <w:rFonts w:ascii="Times New Roman" w:hAnsi="Times New Roman" w:cs="Times New Roman" w:eastAsia="Times New Roman"/>
+          <w:color w:val="auto"/>
+          <w:spacing w:val="0"/>
+          <w:position w:val="0"/>
+          <w:sz w:val="24"/>
+          <w:shd w:fill="auto" w:val="clear"/>
+        </w:rPr>
+      </w:pPr>
+      <w:r>
+        <w:rPr>
+          <w:rFonts w:ascii="Times New Roman" w:hAnsi="Times New Roman" w:cs="Times New Roman" w:eastAsia="Times New Roman"/>
+          <w:b/>
+          <w:color w:val="auto"/>
+          <w:spacing w:val="0"/>
+          <w:position w:val="0"/>
+          <w:sz w:val="24"/>
+          <w:shd w:fill="auto" w:val="clear"/>
+        </w:rPr>
+        <w:t xml:space="preserve">Security -&gt; </w:t>
+      </w:r>
+      <w:r>
+        <w:rPr>
+          <w:rFonts w:ascii="Times New Roman" w:hAnsi="Times New Roman" w:cs="Times New Roman" w:eastAsia="Times New Roman"/>
+          <w:color w:val="auto"/>
+          <w:spacing w:val="0"/>
+          <w:position w:val="0"/>
+          <w:sz w:val="24"/>
+          <w:shd w:fill="auto" w:val="clear"/>
+        </w:rPr>
+        <w:t xml:space="preserve">Owasp.</w:t>
+      </w:r>
+    </w:p>
+    <w:p>
+      <w:pPr>
+        <w:spacing w:before="0" w:after="200" w:line="240"/>
+        <w:ind w:right="0" w:left="0" w:firstLine="0"/>
+        <w:jc w:val="left"/>
+        <w:rPr>
+          <w:rFonts w:ascii="Times New Roman" w:hAnsi="Times New Roman" w:cs="Times New Roman" w:eastAsia="Times New Roman"/>
+          <w:b/>
+          <w:color w:val="auto"/>
+          <w:spacing w:val="0"/>
+          <w:position w:val="0"/>
+          <w:sz w:val="24"/>
+          <w:shd w:fill="auto" w:val="clear"/>
+        </w:rPr>
+      </w:pPr>
+      <w:r>
+        <w:rPr>
+          <w:rFonts w:ascii="Times New Roman" w:hAnsi="Times New Roman" w:cs="Times New Roman" w:eastAsia="Times New Roman"/>
+          <w:b/>
+          <w:color w:val="auto"/>
+          <w:spacing w:val="0"/>
+          <w:position w:val="0"/>
+          <w:sz w:val="24"/>
+          <w:shd w:fill="auto" w:val="clear"/>
+        </w:rPr>
+        <w:t xml:space="preserve">Loggings -&gt; </w:t>
+      </w:r>
+      <w:r>
+        <w:rPr>
+          <w:rFonts w:ascii="Times New Roman" w:hAnsi="Times New Roman" w:cs="Times New Roman" w:eastAsia="Times New Roman"/>
+          <w:color w:val="auto"/>
+          <w:spacing w:val="0"/>
+          <w:position w:val="0"/>
+          <w:sz w:val="24"/>
+          <w:shd w:fill="auto" w:val="clear"/>
+        </w:rPr>
+        <w:t xml:space="preserve">Serilog.</w:t>
+      </w:r>
+    </w:p>
+    <w:p>
+      <w:pPr>
+        <w:spacing w:before="0" w:after="200" w:line="240"/>
+        <w:ind w:right="0" w:left="0" w:firstLine="0"/>
+        <w:jc w:val="left"/>
+        <w:rPr>
+          <w:rFonts w:ascii="Times New Roman" w:hAnsi="Times New Roman" w:cs="Times New Roman" w:eastAsia="Times New Roman"/>
+          <w:b/>
+          <w:color w:val="auto"/>
+          <w:spacing w:val="0"/>
+          <w:position w:val="0"/>
+          <w:sz w:val="24"/>
+          <w:shd w:fill="auto" w:val="clear"/>
+        </w:rPr>
+      </w:pPr>
+      <w:r>
+        <w:rPr>
+          <w:rFonts w:ascii="Times New Roman" w:hAnsi="Times New Roman" w:cs="Times New Roman" w:eastAsia="Times New Roman"/>
+          <w:b/>
+          <w:color w:val="auto"/>
+          <w:spacing w:val="0"/>
+          <w:position w:val="0"/>
+          <w:sz w:val="24"/>
+          <w:shd w:fill="auto" w:val="clear"/>
+        </w:rPr>
+        <w:t xml:space="preserve">Getway -&gt; </w:t>
+      </w:r>
+      <w:r>
+        <w:rPr>
+          <w:rFonts w:ascii="Times New Roman" w:hAnsi="Times New Roman" w:cs="Times New Roman" w:eastAsia="Times New Roman"/>
+          <w:color w:val="auto"/>
+          <w:spacing w:val="0"/>
+          <w:position w:val="0"/>
+          <w:sz w:val="24"/>
+          <w:shd w:fill="auto" w:val="clear"/>
+        </w:rPr>
+        <w:t xml:space="preserve">Stripe.</w:t>
+      </w:r>
+    </w:p>
+    <w:p>
+      <w:pPr>
+        <w:spacing w:before="0" w:after="200" w:line="240"/>
+        <w:ind w:right="0" w:left="0" w:firstLine="0"/>
+        <w:jc w:val="left"/>
+        <w:rPr>
+          <w:rFonts w:ascii="Times New Roman" w:hAnsi="Times New Roman" w:cs="Times New Roman" w:eastAsia="Times New Roman"/>
+          <w:color w:val="auto"/>
+          <w:spacing w:val="0"/>
+          <w:position w:val="0"/>
+          <w:sz w:val="24"/>
+          <w:shd w:fill="auto" w:val="clear"/>
+        </w:rPr>
+      </w:pPr>
     </w:p>
     <w:p>
       <w:pPr>

</xml_diff>

<commit_message>
Git Version Control System
</commit_message>
<xml_diff>
--- a/Basics/Web application parts and services.docx
+++ b/Basics/Web application parts and services.docx
@@ -231,8 +231,8 @@
         </w:rPr>
       </w:pPr>
       <w:r>
-        <w:object w:dxaOrig="9435" w:dyaOrig="3826">
-          <v:rect xmlns:o="urn:schemas-microsoft-com:office:office" xmlns:v="urn:schemas-microsoft-com:vml" id="rectole0000000000" style="width:471.750000pt;height:191.300000pt" o:preferrelative="t" o:ole="">
+        <w:object w:dxaOrig="9678" w:dyaOrig="3907">
+          <v:rect xmlns:o="urn:schemas-microsoft-com:office:office" xmlns:v="urn:schemas-microsoft-com:vml" id="rectole0000000000" style="width:483.900000pt;height:195.350000pt" o:preferrelative="t" o:ole="">
             <o:lock v:ext="edit"/>
             <v:imagedata xmlns:r="http://schemas.openxmlformats.org/officeDocument/2006/relationships" r:id="docRId1" o:title=""/>
           </v:rect>

</xml_diff>